<commit_message>
Added physical test cases to start docu
</commit_message>
<xml_diff>
--- a/Documents/Startdocument/Startdocument Maurice Hoekstra & Rémy Conen.docx
+++ b/Documents/Startdocument/Startdocument Maurice Hoekstra & Rémy Conen.docx
@@ -727,7 +727,7 @@
       </w:pPr>
       <w:r>
         <w:lastRenderedPageBreak/>
-        <w:t>Testdiagram</w:t>
+        <w:t>Logische Test Cases</w:t>
       </w:r>
     </w:p>
     <w:p>
@@ -1209,138 +1209,1215 @@
           <w:iCs/>
         </w:rPr>
       </w:pPr>
+    </w:p>
+    <w:p>
+      <w:pPr>
+        <w:rPr>
+          <w:i/>
+          <w:iCs/>
+        </w:rPr>
+      </w:pPr>
+    </w:p>
+    <w:p>
+      <w:pPr>
+        <w:rPr>
+          <w:i/>
+          <w:iCs/>
+        </w:rPr>
+      </w:pPr>
+    </w:p>
+    <w:p>
+      <w:pPr>
+        <w:rPr>
+          <w:i/>
+          <w:iCs/>
+        </w:rPr>
+      </w:pPr>
+    </w:p>
+    <w:p>
+      <w:pPr>
+        <w:rPr>
+          <w:i/>
+          <w:iCs/>
+        </w:rPr>
+      </w:pPr>
+    </w:p>
+    <w:p>
+      <w:pPr>
+        <w:rPr>
+          <w:i/>
+          <w:iCs/>
+        </w:rPr>
+      </w:pPr>
+    </w:p>
+    <w:p>
+      <w:pPr>
+        <w:rPr>
+          <w:i/>
+          <w:iCs/>
+        </w:rPr>
+      </w:pPr>
+    </w:p>
+    <w:p>
+      <w:pPr>
+        <w:rPr>
+          <w:i/>
+          <w:iCs/>
+        </w:rPr>
+      </w:pPr>
+    </w:p>
+    <w:p>
+      <w:pPr>
+        <w:rPr>
+          <w:i/>
+          <w:iCs/>
+        </w:rPr>
+      </w:pPr>
+    </w:p>
+    <w:p>
+      <w:pPr>
+        <w:rPr>
+          <w:i/>
+          <w:iCs/>
+        </w:rPr>
+      </w:pPr>
+    </w:p>
+    <w:p>
+      <w:pPr>
+        <w:rPr>
+          <w:i/>
+          <w:iCs/>
+        </w:rPr>
+      </w:pPr>
+    </w:p>
+    <w:p>
+      <w:pPr>
+        <w:rPr>
+          <w:i/>
+          <w:iCs/>
+        </w:rPr>
+      </w:pPr>
+    </w:p>
+    <w:p>
+      <w:pPr>
+        <w:rPr>
+          <w:i/>
+          <w:iCs/>
+        </w:rPr>
+      </w:pPr>
+    </w:p>
+    <w:p>
+      <w:pPr>
+        <w:rPr>
+          <w:i/>
+          <w:iCs/>
+        </w:rPr>
+      </w:pPr>
+    </w:p>
+    <w:p>
+      <w:pPr>
+        <w:rPr>
+          <w:i/>
+          <w:iCs/>
+        </w:rPr>
+      </w:pPr>
+    </w:p>
+    <w:p>
+      <w:pPr>
+        <w:rPr>
+          <w:i/>
+          <w:iCs/>
+        </w:rPr>
+      </w:pPr>
+    </w:p>
+    <w:p>
+      <w:pPr>
+        <w:rPr>
+          <w:i/>
+          <w:iCs/>
+        </w:rPr>
+      </w:pPr>
+      <w:r>
+        <w:rPr>
+          <w:i/>
+          <w:iCs/>
+        </w:rPr>
+        <w:t>Fig2: Logische Test Case Diagram B</w:t>
+      </w:r>
+    </w:p>
+    <w:p>
+      <w:pPr>
+        <w:rPr>
+          <w:i/>
+          <w:iCs/>
+        </w:rPr>
+      </w:pPr>
+      <w:r>
+        <w:rPr>
+          <w:i/>
+          <w:iCs/>
+        </w:rPr>
+        <w:br w:type="page"/>
+      </w:r>
+    </w:p>
+    <w:p>
+      <w:pPr>
+        <w:pStyle w:val="Kop1"/>
+        <w:jc w:val="center"/>
+      </w:pPr>
+      <w:r>
+        <w:lastRenderedPageBreak/>
+        <w:t xml:space="preserve">Fysieke </w:t>
+      </w:r>
       <w:bookmarkStart w:id="0" w:name="_GoBack"/>
       <w:bookmarkEnd w:id="0"/>
-    </w:p>
-    <w:p>
-      <w:pPr>
-        <w:rPr>
-          <w:i/>
-          <w:iCs/>
-        </w:rPr>
-      </w:pPr>
-    </w:p>
-    <w:p>
-      <w:pPr>
-        <w:rPr>
-          <w:i/>
-          <w:iCs/>
-        </w:rPr>
-      </w:pPr>
-    </w:p>
-    <w:p>
-      <w:pPr>
-        <w:rPr>
-          <w:i/>
-          <w:iCs/>
-        </w:rPr>
-      </w:pPr>
-    </w:p>
-    <w:p>
-      <w:pPr>
-        <w:rPr>
-          <w:i/>
-          <w:iCs/>
-        </w:rPr>
-      </w:pPr>
-    </w:p>
-    <w:p>
-      <w:pPr>
-        <w:rPr>
-          <w:i/>
-          <w:iCs/>
-        </w:rPr>
-      </w:pPr>
-    </w:p>
-    <w:p>
-      <w:pPr>
-        <w:rPr>
-          <w:i/>
-          <w:iCs/>
-        </w:rPr>
-      </w:pPr>
-    </w:p>
-    <w:p>
-      <w:pPr>
-        <w:rPr>
-          <w:i/>
-          <w:iCs/>
-        </w:rPr>
-      </w:pPr>
-    </w:p>
-    <w:p>
-      <w:pPr>
-        <w:rPr>
-          <w:i/>
-          <w:iCs/>
-        </w:rPr>
-      </w:pPr>
-    </w:p>
-    <w:p>
-      <w:pPr>
-        <w:rPr>
-          <w:i/>
-          <w:iCs/>
-        </w:rPr>
-      </w:pPr>
-    </w:p>
-    <w:p>
-      <w:pPr>
-        <w:rPr>
-          <w:i/>
-          <w:iCs/>
-        </w:rPr>
-      </w:pPr>
-    </w:p>
-    <w:p>
-      <w:pPr>
-        <w:rPr>
-          <w:i/>
-          <w:iCs/>
-        </w:rPr>
-      </w:pPr>
-    </w:p>
-    <w:p>
-      <w:pPr>
-        <w:rPr>
-          <w:i/>
-          <w:iCs/>
-        </w:rPr>
-      </w:pPr>
-    </w:p>
-    <w:p>
-      <w:pPr>
-        <w:rPr>
-          <w:i/>
-          <w:iCs/>
-        </w:rPr>
-      </w:pPr>
-    </w:p>
-    <w:p>
-      <w:pPr>
-        <w:rPr>
-          <w:i/>
-          <w:iCs/>
-        </w:rPr>
-      </w:pPr>
-    </w:p>
-    <w:p>
-      <w:pPr>
-        <w:rPr>
-          <w:i/>
-          <w:iCs/>
-        </w:rPr>
-      </w:pPr>
-    </w:p>
-    <w:p>
-      <w:r>
-        <w:rPr>
-          <w:i/>
-          <w:iCs/>
-        </w:rPr>
-        <w:t>Fig2: Logische Test Case Diagram B</w:t>
-      </w:r>
-    </w:p>
+      <w:r>
+        <w:t>testcase</w:t>
+      </w:r>
+    </w:p>
+    <w:p>
+      <w:pPr>
+        <w:pStyle w:val="Geenafstand"/>
+      </w:pPr>
+    </w:p>
+    <w:p>
+      <w:pPr>
+        <w:pStyle w:val="Geenafstand"/>
+      </w:pPr>
+      <w:r>
+        <w:t>Om het programma goed te doorlopen</w:t>
+      </w:r>
+      <w:r>
+        <w:t xml:space="preserve"> bij het testen is het van belang om aan de volgende test gegevens te houden.</w:t>
+      </w:r>
+    </w:p>
+    <w:p>
+      <w:pPr>
+        <w:pStyle w:val="Geenafstand"/>
+      </w:pPr>
+    </w:p>
+    <w:p>
+      <w:pPr>
+        <w:pStyle w:val="Kop2"/>
+      </w:pPr>
+      <w:r>
+        <w:t>Test Case A1</w:t>
+      </w:r>
+    </w:p>
+    <w:p>
+      <w:pPr>
+        <w:pStyle w:val="Geenafstand"/>
+        <w:numPr>
+          <w:ilvl w:val="0"/>
+          <w:numId w:val="2"/>
+        </w:numPr>
+      </w:pPr>
+      <w:r>
+        <w:t>Start de GUI op.</w:t>
+      </w:r>
+    </w:p>
+    <w:p>
+      <w:pPr>
+        <w:pStyle w:val="Geenafstand"/>
+        <w:numPr>
+          <w:ilvl w:val="0"/>
+          <w:numId w:val="2"/>
+        </w:numPr>
+      </w:pPr>
+      <w:r>
+        <w:t>Geef een String als input bij Galaxy creatie.</w:t>
+      </w:r>
+    </w:p>
+    <w:p>
+      <w:pPr>
+        <w:pStyle w:val="Geenafstand"/>
+        <w:numPr>
+          <w:ilvl w:val="0"/>
+          <w:numId w:val="2"/>
+        </w:numPr>
+      </w:pPr>
+      <w:r>
+        <w:t>Wanneer de output klopt zal de Galaxy worden aangemaakt.</w:t>
+      </w:r>
+    </w:p>
+    <w:p>
+      <w:pPr>
+        <w:pStyle w:val="Geenafstand"/>
+        <w:numPr>
+          <w:ilvl w:val="0"/>
+          <w:numId w:val="2"/>
+        </w:numPr>
+      </w:pPr>
+      <w:r>
+        <w:t>Geef nu een String als input bij Solar System.</w:t>
+      </w:r>
+    </w:p>
+    <w:p>
+      <w:pPr>
+        <w:pStyle w:val="Geenafstand"/>
+        <w:numPr>
+          <w:ilvl w:val="0"/>
+          <w:numId w:val="2"/>
+        </w:numPr>
+      </w:pPr>
+      <w:r>
+        <w:t>Wanneer de input klopt zal de Solar System worden aangemaakt.</w:t>
+      </w:r>
+    </w:p>
+    <w:p>
+      <w:pPr>
+        <w:pStyle w:val="Geenafstand"/>
+        <w:numPr>
+          <w:ilvl w:val="0"/>
+          <w:numId w:val="2"/>
+        </w:numPr>
+      </w:pPr>
+      <w:r>
+        <w:t xml:space="preserve">Geef een String als input bij Ster creatie. En geef bij </w:t>
+      </w:r>
+      <w:proofErr w:type="spellStart"/>
+      <w:r>
+        <w:t>starRadius</w:t>
+      </w:r>
+      <w:proofErr w:type="spellEnd"/>
+      <w:r>
+        <w:t xml:space="preserve"> een waarde van boven de 1000 mee om een Red Giant te kunnen maken.</w:t>
+      </w:r>
+    </w:p>
+    <w:p>
+      <w:pPr>
+        <w:pStyle w:val="Geenafstand"/>
+        <w:numPr>
+          <w:ilvl w:val="0"/>
+          <w:numId w:val="2"/>
+        </w:numPr>
+      </w:pPr>
+      <w:r>
+        <w:t>Wanneer de input klopt zal de Ster worden aangemaakt.</w:t>
+      </w:r>
+    </w:p>
+    <w:p>
+      <w:pPr>
+        <w:pStyle w:val="Geenafstand"/>
+        <w:numPr>
+          <w:ilvl w:val="0"/>
+          <w:numId w:val="2"/>
+        </w:numPr>
+      </w:pPr>
+      <w:r>
+        <w:t>Ga over op Test Case B1</w:t>
+      </w:r>
+    </w:p>
+    <w:p>
+      <w:pPr>
+        <w:pStyle w:val="Geenafstand"/>
+      </w:pPr>
+    </w:p>
+    <w:p>
+      <w:pPr>
+        <w:pStyle w:val="Kop2"/>
+      </w:pPr>
+      <w:r>
+        <w:t>Test Case A2</w:t>
+      </w:r>
+    </w:p>
+    <w:p>
+      <w:pPr>
+        <w:pStyle w:val="Geenafstand"/>
+        <w:numPr>
+          <w:ilvl w:val="0"/>
+          <w:numId w:val="2"/>
+        </w:numPr>
+      </w:pPr>
+      <w:r>
+        <w:t>Start de GUI op.</w:t>
+      </w:r>
+    </w:p>
+    <w:p>
+      <w:pPr>
+        <w:pStyle w:val="Geenafstand"/>
+        <w:numPr>
+          <w:ilvl w:val="0"/>
+          <w:numId w:val="2"/>
+        </w:numPr>
+      </w:pPr>
+      <w:r>
+        <w:t>Geef niks op bij de input van Galaxy Creatie.</w:t>
+      </w:r>
+    </w:p>
+    <w:p>
+      <w:pPr>
+        <w:pStyle w:val="Geenafstand"/>
+        <w:numPr>
+          <w:ilvl w:val="0"/>
+          <w:numId w:val="2"/>
+        </w:numPr>
+      </w:pPr>
+      <w:r>
+        <w:t>Error prompt “Vul iets in”</w:t>
+      </w:r>
+    </w:p>
+    <w:p>
+      <w:pPr>
+        <w:pStyle w:val="Geenafstand"/>
+        <w:numPr>
+          <w:ilvl w:val="0"/>
+          <w:numId w:val="2"/>
+        </w:numPr>
+      </w:pPr>
+      <w:r>
+        <w:t>Geef een String als input bij Galaxy creatie.</w:t>
+      </w:r>
+    </w:p>
+    <w:p>
+      <w:pPr>
+        <w:pStyle w:val="Geenafstand"/>
+        <w:numPr>
+          <w:ilvl w:val="0"/>
+          <w:numId w:val="2"/>
+        </w:numPr>
+      </w:pPr>
+      <w:r>
+        <w:t>Wanneer de output klopt zal de Galaxy worden aangemaakt.</w:t>
+      </w:r>
+    </w:p>
+    <w:p>
+      <w:pPr>
+        <w:pStyle w:val="Geenafstand"/>
+        <w:numPr>
+          <w:ilvl w:val="0"/>
+          <w:numId w:val="2"/>
+        </w:numPr>
+      </w:pPr>
+      <w:r>
+        <w:t>Geef nu een String als input bij Solar System.</w:t>
+      </w:r>
+    </w:p>
+    <w:p>
+      <w:pPr>
+        <w:pStyle w:val="Geenafstand"/>
+        <w:numPr>
+          <w:ilvl w:val="0"/>
+          <w:numId w:val="2"/>
+        </w:numPr>
+      </w:pPr>
+      <w:r>
+        <w:t>Wanneer de input klopt zal de Solar System worden aangemaakt.</w:t>
+      </w:r>
+    </w:p>
+    <w:p>
+      <w:pPr>
+        <w:pStyle w:val="Geenafstand"/>
+        <w:numPr>
+          <w:ilvl w:val="0"/>
+          <w:numId w:val="2"/>
+        </w:numPr>
+      </w:pPr>
+      <w:r>
+        <w:t xml:space="preserve">Geef een String als input bij Ster creatie. En geef bij </w:t>
+      </w:r>
+      <w:proofErr w:type="spellStart"/>
+      <w:r>
+        <w:t>starRadius</w:t>
+      </w:r>
+      <w:proofErr w:type="spellEnd"/>
+      <w:r>
+        <w:t xml:space="preserve"> een waarde van boven de 1000 mee om een Red Giant te kunnen maken.</w:t>
+      </w:r>
+    </w:p>
+    <w:p>
+      <w:pPr>
+        <w:pStyle w:val="Geenafstand"/>
+        <w:numPr>
+          <w:ilvl w:val="0"/>
+          <w:numId w:val="2"/>
+        </w:numPr>
+      </w:pPr>
+      <w:r>
+        <w:t>Wanneer de input klopt zal de Ster worden aangemaakt.</w:t>
+      </w:r>
+    </w:p>
+    <w:p>
+      <w:pPr>
+        <w:pStyle w:val="Geenafstand"/>
+        <w:numPr>
+          <w:ilvl w:val="0"/>
+          <w:numId w:val="2"/>
+        </w:numPr>
+      </w:pPr>
+      <w:r>
+        <w:t>Ga over op Test Case B1</w:t>
+      </w:r>
+    </w:p>
+    <w:p>
+      <w:pPr>
+        <w:pStyle w:val="Geenafstand"/>
+      </w:pPr>
+    </w:p>
+    <w:p>
+      <w:pPr>
+        <w:pStyle w:val="Kop2"/>
+      </w:pPr>
+      <w:r>
+        <w:t>Test Case A3</w:t>
+      </w:r>
+    </w:p>
+    <w:p>
+      <w:pPr>
+        <w:pStyle w:val="Geenafstand"/>
+        <w:numPr>
+          <w:ilvl w:val="0"/>
+          <w:numId w:val="2"/>
+        </w:numPr>
+      </w:pPr>
+      <w:r>
+        <w:t>Start de GUI op.</w:t>
+      </w:r>
+    </w:p>
+    <w:p>
+      <w:pPr>
+        <w:pStyle w:val="Geenafstand"/>
+        <w:numPr>
+          <w:ilvl w:val="0"/>
+          <w:numId w:val="2"/>
+        </w:numPr>
+      </w:pPr>
+      <w:r>
+        <w:t>Geef een String als input bij Galaxy creatie.</w:t>
+      </w:r>
+    </w:p>
+    <w:p>
+      <w:pPr>
+        <w:pStyle w:val="Geenafstand"/>
+        <w:numPr>
+          <w:ilvl w:val="0"/>
+          <w:numId w:val="2"/>
+        </w:numPr>
+      </w:pPr>
+      <w:r>
+        <w:t>Wanneer de output klopt zal de Galaxy worden aangemaakt.</w:t>
+      </w:r>
+    </w:p>
+    <w:p>
+      <w:pPr>
+        <w:pStyle w:val="Geenafstand"/>
+        <w:numPr>
+          <w:ilvl w:val="0"/>
+          <w:numId w:val="2"/>
+        </w:numPr>
+      </w:pPr>
+      <w:r>
+        <w:t>Geef niks op als input bij Solar system.</w:t>
+      </w:r>
+    </w:p>
+    <w:p>
+      <w:pPr>
+        <w:pStyle w:val="Geenafstand"/>
+        <w:numPr>
+          <w:ilvl w:val="0"/>
+          <w:numId w:val="2"/>
+        </w:numPr>
+      </w:pPr>
+      <w:r>
+        <w:t>Error Prompt “Vul iets in”</w:t>
+      </w:r>
+    </w:p>
+    <w:p>
+      <w:pPr>
+        <w:pStyle w:val="Geenafstand"/>
+        <w:numPr>
+          <w:ilvl w:val="0"/>
+          <w:numId w:val="2"/>
+        </w:numPr>
+      </w:pPr>
+      <w:r>
+        <w:t>Geef nu een String als input bij Solar System.</w:t>
+      </w:r>
+    </w:p>
+    <w:p>
+      <w:pPr>
+        <w:pStyle w:val="Geenafstand"/>
+        <w:numPr>
+          <w:ilvl w:val="0"/>
+          <w:numId w:val="2"/>
+        </w:numPr>
+      </w:pPr>
+      <w:r>
+        <w:t>Wanneer de input klopt zal de Solar System worden aangemaakt.</w:t>
+      </w:r>
+    </w:p>
+    <w:p>
+      <w:pPr>
+        <w:pStyle w:val="Geenafstand"/>
+        <w:numPr>
+          <w:ilvl w:val="0"/>
+          <w:numId w:val="2"/>
+        </w:numPr>
+      </w:pPr>
+      <w:r>
+        <w:t xml:space="preserve">Geef een String als input bij Ster creatie. En geef bij </w:t>
+      </w:r>
+      <w:proofErr w:type="spellStart"/>
+      <w:r>
+        <w:t>starRadius</w:t>
+      </w:r>
+      <w:proofErr w:type="spellEnd"/>
+      <w:r>
+        <w:t xml:space="preserve"> een waarde van onder de 0.1 mee om een White </w:t>
+      </w:r>
+      <w:proofErr w:type="spellStart"/>
+      <w:r>
+        <w:t>Dwarf</w:t>
+      </w:r>
+      <w:proofErr w:type="spellEnd"/>
+      <w:r>
+        <w:t xml:space="preserve"> te kunnen maken.</w:t>
+      </w:r>
+    </w:p>
+    <w:p>
+      <w:pPr>
+        <w:pStyle w:val="Geenafstand"/>
+        <w:numPr>
+          <w:ilvl w:val="0"/>
+          <w:numId w:val="2"/>
+        </w:numPr>
+      </w:pPr>
+      <w:r>
+        <w:t>Wanneer de input klopt zal de Ster worden aangemaakt.</w:t>
+      </w:r>
+    </w:p>
+    <w:p>
+      <w:pPr>
+        <w:pStyle w:val="Geenafstand"/>
+        <w:numPr>
+          <w:ilvl w:val="0"/>
+          <w:numId w:val="2"/>
+        </w:numPr>
+      </w:pPr>
+      <w:r>
+        <w:t>Ga over op Test Case B1</w:t>
+      </w:r>
+    </w:p>
+    <w:p>
+      <w:pPr>
+        <w:pStyle w:val="Geenafstand"/>
+      </w:pPr>
+    </w:p>
+    <w:p>
+      <w:pPr>
+        <w:rPr>
+          <w:rFonts w:asciiTheme="majorHAnsi" w:eastAsiaTheme="majorEastAsia" w:hAnsiTheme="majorHAnsi" w:cstheme="majorBidi"/>
+          <w:color w:val="2F5496" w:themeColor="accent1" w:themeShade="BF"/>
+          <w:sz w:val="26"/>
+          <w:szCs w:val="26"/>
+        </w:rPr>
+      </w:pPr>
+      <w:r>
+        <w:br w:type="page"/>
+      </w:r>
+    </w:p>
+    <w:p>
+      <w:pPr>
+        <w:pStyle w:val="Kop2"/>
+      </w:pPr>
+      <w:r>
+        <w:lastRenderedPageBreak/>
+        <w:t>Test Case A4</w:t>
+      </w:r>
+    </w:p>
+    <w:p>
+      <w:pPr>
+        <w:pStyle w:val="Geenafstand"/>
+        <w:numPr>
+          <w:ilvl w:val="0"/>
+          <w:numId w:val="2"/>
+        </w:numPr>
+      </w:pPr>
+      <w:r>
+        <w:t>Start de GUI op.</w:t>
+      </w:r>
+    </w:p>
+    <w:p>
+      <w:pPr>
+        <w:pStyle w:val="Geenafstand"/>
+        <w:numPr>
+          <w:ilvl w:val="0"/>
+          <w:numId w:val="2"/>
+        </w:numPr>
+      </w:pPr>
+      <w:r>
+        <w:t>Geef een String als input bij Galaxy creatie.</w:t>
+      </w:r>
+    </w:p>
+    <w:p>
+      <w:pPr>
+        <w:pStyle w:val="Geenafstand"/>
+        <w:numPr>
+          <w:ilvl w:val="0"/>
+          <w:numId w:val="2"/>
+        </w:numPr>
+      </w:pPr>
+      <w:r>
+        <w:t>Wanneer de output klopt zal de Galaxy worden aangemaakt.</w:t>
+      </w:r>
+    </w:p>
+    <w:p>
+      <w:pPr>
+        <w:pStyle w:val="Geenafstand"/>
+        <w:numPr>
+          <w:ilvl w:val="0"/>
+          <w:numId w:val="2"/>
+        </w:numPr>
+      </w:pPr>
+      <w:r>
+        <w:t>Geef nu een String als input bij Solar System.</w:t>
+      </w:r>
+    </w:p>
+    <w:p>
+      <w:pPr>
+        <w:pStyle w:val="Geenafstand"/>
+        <w:numPr>
+          <w:ilvl w:val="0"/>
+          <w:numId w:val="2"/>
+        </w:numPr>
+      </w:pPr>
+      <w:r>
+        <w:t>Wanneer de input klopt zal de Solar System worden aangemaakt.</w:t>
+      </w:r>
+    </w:p>
+    <w:p>
+      <w:pPr>
+        <w:pStyle w:val="Geenafstand"/>
+        <w:numPr>
+          <w:ilvl w:val="0"/>
+          <w:numId w:val="2"/>
+        </w:numPr>
+      </w:pPr>
+      <w:r>
+        <w:t xml:space="preserve">Geef een String als input bij Ster creatie. En geef bij </w:t>
+      </w:r>
+      <w:proofErr w:type="spellStart"/>
+      <w:r>
+        <w:t>starRadius</w:t>
+      </w:r>
+      <w:proofErr w:type="spellEnd"/>
+      <w:r>
+        <w:t xml:space="preserve"> een waarde tussen de 0.1 en 10 mee om een </w:t>
+      </w:r>
+      <w:proofErr w:type="spellStart"/>
+      <w:r>
+        <w:t>Main</w:t>
+      </w:r>
+      <w:proofErr w:type="spellEnd"/>
+      <w:r>
+        <w:t xml:space="preserve"> </w:t>
+      </w:r>
+      <w:proofErr w:type="spellStart"/>
+      <w:r>
+        <w:t>Sequence</w:t>
+      </w:r>
+      <w:proofErr w:type="spellEnd"/>
+      <w:r>
+        <w:t xml:space="preserve"> Star te kunnen maken.</w:t>
+      </w:r>
+    </w:p>
+    <w:p>
+      <w:pPr>
+        <w:pStyle w:val="Geenafstand"/>
+        <w:numPr>
+          <w:ilvl w:val="0"/>
+          <w:numId w:val="2"/>
+        </w:numPr>
+      </w:pPr>
+      <w:r>
+        <w:t>Wanneer de input klopt zal de Ster worden aangemaakt.</w:t>
+      </w:r>
+    </w:p>
+    <w:p>
+      <w:pPr>
+        <w:pStyle w:val="Geenafstand"/>
+        <w:numPr>
+          <w:ilvl w:val="0"/>
+          <w:numId w:val="2"/>
+        </w:numPr>
+      </w:pPr>
+      <w:r>
+        <w:t>Ga over op Test Case B1</w:t>
+      </w:r>
+    </w:p>
+    <w:p>
+      <w:pPr>
+        <w:pStyle w:val="Geenafstand"/>
+      </w:pPr>
+    </w:p>
+    <w:p>
+      <w:pPr>
+        <w:pStyle w:val="Kop2"/>
+      </w:pPr>
+      <w:r>
+        <w:t>Test Case A5</w:t>
+      </w:r>
+    </w:p>
+    <w:p>
+      <w:pPr>
+        <w:pStyle w:val="Geenafstand"/>
+        <w:numPr>
+          <w:ilvl w:val="0"/>
+          <w:numId w:val="2"/>
+        </w:numPr>
+      </w:pPr>
+      <w:r>
+        <w:t>Start de GUI op.</w:t>
+      </w:r>
+    </w:p>
+    <w:p>
+      <w:pPr>
+        <w:pStyle w:val="Geenafstand"/>
+        <w:numPr>
+          <w:ilvl w:val="0"/>
+          <w:numId w:val="2"/>
+        </w:numPr>
+      </w:pPr>
+      <w:r>
+        <w:t>Geef een String als input bij Galaxy creatie.</w:t>
+      </w:r>
+    </w:p>
+    <w:p>
+      <w:pPr>
+        <w:pStyle w:val="Geenafstand"/>
+        <w:numPr>
+          <w:ilvl w:val="0"/>
+          <w:numId w:val="2"/>
+        </w:numPr>
+      </w:pPr>
+      <w:r>
+        <w:t>Wanneer de output klopt zal de Galaxy worden aangemaakt.</w:t>
+      </w:r>
+    </w:p>
+    <w:p>
+      <w:pPr>
+        <w:pStyle w:val="Geenafstand"/>
+        <w:numPr>
+          <w:ilvl w:val="0"/>
+          <w:numId w:val="2"/>
+        </w:numPr>
+      </w:pPr>
+      <w:r>
+        <w:t>Geef nu een String als input bij Solar System.</w:t>
+      </w:r>
+    </w:p>
+    <w:p>
+      <w:pPr>
+        <w:pStyle w:val="Geenafstand"/>
+        <w:numPr>
+          <w:ilvl w:val="0"/>
+          <w:numId w:val="2"/>
+        </w:numPr>
+      </w:pPr>
+      <w:r>
+        <w:t>Wanneer de input klopt zal de Solar System worden aangemaakt.</w:t>
+      </w:r>
+    </w:p>
+    <w:p>
+      <w:pPr>
+        <w:pStyle w:val="Geenafstand"/>
+        <w:numPr>
+          <w:ilvl w:val="0"/>
+          <w:numId w:val="2"/>
+        </w:numPr>
+      </w:pPr>
+      <w:r>
+        <w:t xml:space="preserve">Geef een String als input bij Ster creatie. En geef bij </w:t>
+      </w:r>
+      <w:proofErr w:type="spellStart"/>
+      <w:r>
+        <w:t>starRadius</w:t>
+      </w:r>
+      <w:proofErr w:type="spellEnd"/>
+      <w:r>
+        <w:t xml:space="preserve"> een waarde tussen de 10 en 999 mee om een Pulsar Star te kunnen maken.</w:t>
+      </w:r>
+    </w:p>
+    <w:p>
+      <w:pPr>
+        <w:pStyle w:val="Geenafstand"/>
+        <w:numPr>
+          <w:ilvl w:val="0"/>
+          <w:numId w:val="2"/>
+        </w:numPr>
+      </w:pPr>
+      <w:r>
+        <w:t>Wanneer de input klopt zal de Ster worden aangemaakt.</w:t>
+      </w:r>
+    </w:p>
+    <w:p>
+      <w:pPr>
+        <w:pStyle w:val="Geenafstand"/>
+        <w:numPr>
+          <w:ilvl w:val="0"/>
+          <w:numId w:val="2"/>
+        </w:numPr>
+      </w:pPr>
+      <w:r>
+        <w:t>Ga over op Test Case B1</w:t>
+      </w:r>
+    </w:p>
+    <w:p>
+      <w:pPr>
+        <w:pStyle w:val="Geenafstand"/>
+      </w:pPr>
+    </w:p>
+    <w:p>
+      <w:pPr>
+        <w:pStyle w:val="Kop2"/>
+      </w:pPr>
+      <w:r>
+        <w:t>Test Case B1</w:t>
+      </w:r>
+    </w:p>
+    <w:p>
+      <w:pPr>
+        <w:pStyle w:val="Lijstalinea"/>
+        <w:numPr>
+          <w:ilvl w:val="0"/>
+          <w:numId w:val="2"/>
+        </w:numPr>
+      </w:pPr>
+      <w:r>
+        <w:t xml:space="preserve">Vul de input fields in van </w:t>
+      </w:r>
+      <w:proofErr w:type="spellStart"/>
+      <w:r>
+        <w:t>Planet</w:t>
+      </w:r>
+      <w:proofErr w:type="spellEnd"/>
+      <w:r>
+        <w:t>.</w:t>
+      </w:r>
+    </w:p>
+    <w:p>
+      <w:pPr>
+        <w:pStyle w:val="Lijstalinea"/>
+        <w:numPr>
+          <w:ilvl w:val="0"/>
+          <w:numId w:val="2"/>
+        </w:numPr>
+      </w:pPr>
+      <w:r>
+        <w:t xml:space="preserve">Wanneer de input klopt wordt een </w:t>
+      </w:r>
+      <w:proofErr w:type="spellStart"/>
+      <w:r>
+        <w:t>Planet</w:t>
+      </w:r>
+      <w:proofErr w:type="spellEnd"/>
+      <w:r>
+        <w:t xml:space="preserve"> aangemaakt.</w:t>
+      </w:r>
+    </w:p>
+    <w:p>
+      <w:pPr>
+        <w:pStyle w:val="Lijstalinea"/>
+        <w:numPr>
+          <w:ilvl w:val="0"/>
+          <w:numId w:val="2"/>
+        </w:numPr>
+      </w:pPr>
+      <w:r>
+        <w:t xml:space="preserve">Vul de input fields in van Moon. Geef een kleinere waarde bij </w:t>
+      </w:r>
+      <w:proofErr w:type="spellStart"/>
+      <w:r>
+        <w:t>moonSize</w:t>
+      </w:r>
+      <w:proofErr w:type="spellEnd"/>
+      <w:r>
+        <w:t xml:space="preserve"> dan bij </w:t>
+      </w:r>
+      <w:proofErr w:type="spellStart"/>
+      <w:r>
+        <w:t>planetSize</w:t>
+      </w:r>
+      <w:proofErr w:type="spellEnd"/>
+      <w:r>
+        <w:t xml:space="preserve"> </w:t>
+      </w:r>
+      <w:proofErr w:type="gramStart"/>
+      <w:r>
+        <w:t>aan</w:t>
+      </w:r>
+      <w:proofErr w:type="gramEnd"/>
+      <w:r>
+        <w:t>.</w:t>
+      </w:r>
+    </w:p>
+    <w:p>
+      <w:pPr>
+        <w:pStyle w:val="Lijstalinea"/>
+        <w:numPr>
+          <w:ilvl w:val="0"/>
+          <w:numId w:val="2"/>
+        </w:numPr>
+      </w:pPr>
+      <w:r>
+        <w:t xml:space="preserve">Checkt als de </w:t>
+      </w:r>
+      <w:proofErr w:type="spellStart"/>
+      <w:r>
+        <w:t>moonSize</w:t>
+      </w:r>
+      <w:proofErr w:type="spellEnd"/>
+      <w:r>
+        <w:t xml:space="preserve"> kleiner is dan de Aarde.</w:t>
+      </w:r>
+    </w:p>
+    <w:p>
+      <w:pPr>
+        <w:pStyle w:val="Lijstalinea"/>
+        <w:numPr>
+          <w:ilvl w:val="0"/>
+          <w:numId w:val="2"/>
+        </w:numPr>
+      </w:pPr>
+      <w:r>
+        <w:t>Is de maan kleiner? Dan wordt Moon gemaakt.</w:t>
+      </w:r>
+    </w:p>
+    <w:p/>
+    <w:p>
+      <w:pPr>
+        <w:pStyle w:val="Kop2"/>
+      </w:pPr>
+      <w:r>
+        <w:t>Test Case B2</w:t>
+      </w:r>
+    </w:p>
+    <w:p>
+      <w:pPr>
+        <w:pStyle w:val="Lijstalinea"/>
+        <w:numPr>
+          <w:ilvl w:val="0"/>
+          <w:numId w:val="2"/>
+        </w:numPr>
+      </w:pPr>
+      <w:r>
+        <w:t xml:space="preserve">Vul de input fields in van </w:t>
+      </w:r>
+      <w:proofErr w:type="spellStart"/>
+      <w:r>
+        <w:t>Planet</w:t>
+      </w:r>
+      <w:proofErr w:type="spellEnd"/>
+      <w:r>
+        <w:t xml:space="preserve"> niet in.</w:t>
+      </w:r>
+    </w:p>
+    <w:p>
+      <w:pPr>
+        <w:pStyle w:val="Lijstalinea"/>
+        <w:numPr>
+          <w:ilvl w:val="0"/>
+          <w:numId w:val="2"/>
+        </w:numPr>
+      </w:pPr>
+      <w:r>
+        <w:t>Error Prompt “Vul iets in”</w:t>
+      </w:r>
+    </w:p>
+    <w:p>
+      <w:pPr>
+        <w:pStyle w:val="Lijstalinea"/>
+        <w:numPr>
+          <w:ilvl w:val="0"/>
+          <w:numId w:val="2"/>
+        </w:numPr>
+      </w:pPr>
+      <w:r>
+        <w:t xml:space="preserve">Vul de input fields nu wel in van </w:t>
+      </w:r>
+      <w:proofErr w:type="spellStart"/>
+      <w:proofErr w:type="gramStart"/>
+      <w:r>
+        <w:t>Planet</w:t>
+      </w:r>
+      <w:proofErr w:type="spellEnd"/>
+      <w:r>
+        <w:t xml:space="preserve">  in</w:t>
+      </w:r>
+      <w:proofErr w:type="gramEnd"/>
+      <w:r>
+        <w:t>.</w:t>
+      </w:r>
+    </w:p>
+    <w:p>
+      <w:pPr>
+        <w:pStyle w:val="Lijstalinea"/>
+        <w:numPr>
+          <w:ilvl w:val="0"/>
+          <w:numId w:val="2"/>
+        </w:numPr>
+      </w:pPr>
+      <w:r>
+        <w:t xml:space="preserve">Wanneer de input klopt wordt een </w:t>
+      </w:r>
+      <w:proofErr w:type="spellStart"/>
+      <w:r>
+        <w:t>Planet</w:t>
+      </w:r>
+      <w:proofErr w:type="spellEnd"/>
+      <w:r>
+        <w:t xml:space="preserve"> aangemaakt.</w:t>
+      </w:r>
+    </w:p>
+    <w:p>
+      <w:pPr>
+        <w:pStyle w:val="Lijstalinea"/>
+        <w:numPr>
+          <w:ilvl w:val="0"/>
+          <w:numId w:val="2"/>
+        </w:numPr>
+      </w:pPr>
+      <w:r>
+        <w:t>Vul verkeerde waardes in bij Moon zoals grotere maan dan aarde.</w:t>
+      </w:r>
+    </w:p>
+    <w:p>
+      <w:pPr>
+        <w:pStyle w:val="Lijstalinea"/>
+        <w:numPr>
+          <w:ilvl w:val="0"/>
+          <w:numId w:val="2"/>
+        </w:numPr>
+      </w:pPr>
+      <w:r>
+        <w:t xml:space="preserve">Error Prompt “Moon </w:t>
+      </w:r>
+      <w:proofErr w:type="spellStart"/>
+      <w:r>
+        <w:t>cannot</w:t>
+      </w:r>
+      <w:proofErr w:type="spellEnd"/>
+      <w:r>
+        <w:t xml:space="preserve"> </w:t>
+      </w:r>
+      <w:proofErr w:type="spellStart"/>
+      <w:r>
+        <w:t>be</w:t>
+      </w:r>
+      <w:proofErr w:type="spellEnd"/>
+      <w:r>
+        <w:t xml:space="preserve"> </w:t>
+      </w:r>
+      <w:proofErr w:type="spellStart"/>
+      <w:r>
+        <w:t>larger</w:t>
+      </w:r>
+      <w:proofErr w:type="spellEnd"/>
+      <w:r>
+        <w:t xml:space="preserve"> </w:t>
+      </w:r>
+      <w:proofErr w:type="spellStart"/>
+      <w:r>
+        <w:t>than</w:t>
+      </w:r>
+      <w:proofErr w:type="spellEnd"/>
+      <w:r>
+        <w:t xml:space="preserve"> the </w:t>
+      </w:r>
+      <w:proofErr w:type="spellStart"/>
+      <w:r>
+        <w:t>planet</w:t>
+      </w:r>
+      <w:proofErr w:type="spellEnd"/>
+      <w:r>
+        <w:t xml:space="preserve"> </w:t>
+      </w:r>
+      <w:proofErr w:type="spellStart"/>
+      <w:r>
+        <w:t>it</w:t>
+      </w:r>
+      <w:proofErr w:type="spellEnd"/>
+      <w:r>
+        <w:t xml:space="preserve"> </w:t>
+      </w:r>
+      <w:proofErr w:type="spellStart"/>
+      <w:r>
+        <w:t>revolves</w:t>
+      </w:r>
+      <w:proofErr w:type="spellEnd"/>
+      <w:r>
+        <w:t xml:space="preserve"> </w:t>
+      </w:r>
+      <w:proofErr w:type="spellStart"/>
+      <w:r>
+        <w:t>around</w:t>
+      </w:r>
+      <w:proofErr w:type="spellEnd"/>
+      <w:r>
+        <w:t>” of “Vul waardes in”</w:t>
+      </w:r>
+    </w:p>
+    <w:p>
+      <w:pPr>
+        <w:pStyle w:val="Lijstalinea"/>
+        <w:numPr>
+          <w:ilvl w:val="0"/>
+          <w:numId w:val="2"/>
+        </w:numPr>
+      </w:pPr>
+      <w:r>
+        <w:t xml:space="preserve">Vul de input fields in van Moon correct in. Geef een kleinere waarde bij </w:t>
+      </w:r>
+      <w:proofErr w:type="spellStart"/>
+      <w:r>
+        <w:t>moonSize</w:t>
+      </w:r>
+      <w:proofErr w:type="spellEnd"/>
+      <w:r>
+        <w:t xml:space="preserve"> dan bij </w:t>
+      </w:r>
+      <w:proofErr w:type="spellStart"/>
+      <w:r>
+        <w:t>planetSize</w:t>
+      </w:r>
+      <w:proofErr w:type="spellEnd"/>
+      <w:r>
+        <w:t xml:space="preserve"> aan.</w:t>
+      </w:r>
+    </w:p>
+    <w:p>
+      <w:pPr>
+        <w:pStyle w:val="Lijstalinea"/>
+        <w:numPr>
+          <w:ilvl w:val="0"/>
+          <w:numId w:val="2"/>
+        </w:numPr>
+      </w:pPr>
+      <w:r>
+        <w:t xml:space="preserve">Checkt als de </w:t>
+      </w:r>
+      <w:proofErr w:type="spellStart"/>
+      <w:r>
+        <w:t>moonSize</w:t>
+      </w:r>
+      <w:proofErr w:type="spellEnd"/>
+      <w:r>
+        <w:t xml:space="preserve"> kleiner is dan de Aarde.</w:t>
+      </w:r>
+    </w:p>
+    <w:p>
+      <w:pPr>
+        <w:pStyle w:val="Lijstalinea"/>
+        <w:numPr>
+          <w:ilvl w:val="0"/>
+          <w:numId w:val="2"/>
+        </w:numPr>
+      </w:pPr>
+      <w:r>
+        <w:t>Is de maan kleiner? Dan wordt Moon gemaakt.</w:t>
+      </w:r>
+    </w:p>
+    <w:p/>
     <w:sectPr>
       <w:pgSz w:w="11906" w:h="16838"/>
       <w:pgMar w:top="1440" w:right="1440" w:bottom="1440" w:left="1440" w:header="708" w:footer="708" w:gutter="0"/>
@@ -1466,8 +2543,124 @@
       </w:rPr>
     </w:lvl>
   </w:abstractNum>
+  <w:abstractNum w:abstractNumId="1" w15:restartNumberingAfterBreak="0">
+    <w:nsid w:val="38892560"/>
+    <w:multiLevelType w:val="hybridMultilevel"/>
+    <w:tmpl w:val="7BA297D2"/>
+    <w:lvl w:ilvl="0" w:tplc="1438FF9A">
+      <w:start w:val="1"/>
+      <w:numFmt w:val="bullet"/>
+      <w:lvlText w:val=""/>
+      <w:lvlJc w:val="left"/>
+      <w:pPr>
+        <w:ind w:left="720" w:hanging="360"/>
+      </w:pPr>
+      <w:rPr>
+        <w:rFonts w:ascii="Symbol" w:eastAsiaTheme="minorHAnsi" w:hAnsi="Symbol" w:cstheme="minorBidi" w:hint="default"/>
+      </w:rPr>
+    </w:lvl>
+    <w:lvl w:ilvl="1" w:tplc="04130003" w:tentative="1">
+      <w:start w:val="1"/>
+      <w:numFmt w:val="bullet"/>
+      <w:lvlText w:val="o"/>
+      <w:lvlJc w:val="left"/>
+      <w:pPr>
+        <w:ind w:left="1440" w:hanging="360"/>
+      </w:pPr>
+      <w:rPr>
+        <w:rFonts w:ascii="Courier New" w:hAnsi="Courier New" w:cs="Courier New" w:hint="default"/>
+      </w:rPr>
+    </w:lvl>
+    <w:lvl w:ilvl="2" w:tplc="04130005" w:tentative="1">
+      <w:start w:val="1"/>
+      <w:numFmt w:val="bullet"/>
+      <w:lvlText w:val=""/>
+      <w:lvlJc w:val="left"/>
+      <w:pPr>
+        <w:ind w:left="2160" w:hanging="360"/>
+      </w:pPr>
+      <w:rPr>
+        <w:rFonts w:ascii="Wingdings" w:hAnsi="Wingdings" w:hint="default"/>
+      </w:rPr>
+    </w:lvl>
+    <w:lvl w:ilvl="3" w:tplc="04130001" w:tentative="1">
+      <w:start w:val="1"/>
+      <w:numFmt w:val="bullet"/>
+      <w:lvlText w:val=""/>
+      <w:lvlJc w:val="left"/>
+      <w:pPr>
+        <w:ind w:left="2880" w:hanging="360"/>
+      </w:pPr>
+      <w:rPr>
+        <w:rFonts w:ascii="Symbol" w:hAnsi="Symbol" w:hint="default"/>
+      </w:rPr>
+    </w:lvl>
+    <w:lvl w:ilvl="4" w:tplc="04130003" w:tentative="1">
+      <w:start w:val="1"/>
+      <w:numFmt w:val="bullet"/>
+      <w:lvlText w:val="o"/>
+      <w:lvlJc w:val="left"/>
+      <w:pPr>
+        <w:ind w:left="3600" w:hanging="360"/>
+      </w:pPr>
+      <w:rPr>
+        <w:rFonts w:ascii="Courier New" w:hAnsi="Courier New" w:cs="Courier New" w:hint="default"/>
+      </w:rPr>
+    </w:lvl>
+    <w:lvl w:ilvl="5" w:tplc="04130005" w:tentative="1">
+      <w:start w:val="1"/>
+      <w:numFmt w:val="bullet"/>
+      <w:lvlText w:val=""/>
+      <w:lvlJc w:val="left"/>
+      <w:pPr>
+        <w:ind w:left="4320" w:hanging="360"/>
+      </w:pPr>
+      <w:rPr>
+        <w:rFonts w:ascii="Wingdings" w:hAnsi="Wingdings" w:hint="default"/>
+      </w:rPr>
+    </w:lvl>
+    <w:lvl w:ilvl="6" w:tplc="04130001" w:tentative="1">
+      <w:start w:val="1"/>
+      <w:numFmt w:val="bullet"/>
+      <w:lvlText w:val=""/>
+      <w:lvlJc w:val="left"/>
+      <w:pPr>
+        <w:ind w:left="5040" w:hanging="360"/>
+      </w:pPr>
+      <w:rPr>
+        <w:rFonts w:ascii="Symbol" w:hAnsi="Symbol" w:hint="default"/>
+      </w:rPr>
+    </w:lvl>
+    <w:lvl w:ilvl="7" w:tplc="04130003" w:tentative="1">
+      <w:start w:val="1"/>
+      <w:numFmt w:val="bullet"/>
+      <w:lvlText w:val="o"/>
+      <w:lvlJc w:val="left"/>
+      <w:pPr>
+        <w:ind w:left="5760" w:hanging="360"/>
+      </w:pPr>
+      <w:rPr>
+        <w:rFonts w:ascii="Courier New" w:hAnsi="Courier New" w:cs="Courier New" w:hint="default"/>
+      </w:rPr>
+    </w:lvl>
+    <w:lvl w:ilvl="8" w:tplc="04130005" w:tentative="1">
+      <w:start w:val="1"/>
+      <w:numFmt w:val="bullet"/>
+      <w:lvlText w:val=""/>
+      <w:lvlJc w:val="left"/>
+      <w:pPr>
+        <w:ind w:left="6480" w:hanging="360"/>
+      </w:pPr>
+      <w:rPr>
+        <w:rFonts w:ascii="Wingdings" w:hAnsi="Wingdings" w:hint="default"/>
+      </w:rPr>
+    </w:lvl>
+  </w:abstractNum>
   <w:num w:numId="1">
     <w:abstractNumId w:val="0"/>
+  </w:num>
+  <w:num w:numId="2">
+    <w:abstractNumId w:val="1"/>
   </w:num>
 </w:numbering>
 </file>
@@ -2062,6 +3255,15 @@
       <w:contextualSpacing/>
     </w:pPr>
   </w:style>
+  <w:style w:type="paragraph" w:styleId="Geenafstand">
+    <w:name w:val="No Spacing"/>
+    <w:uiPriority w:val="1"/>
+    <w:qFormat/>
+    <w:rsid w:val="00070F82"/>
+    <w:pPr>
+      <w:spacing w:after="0" w:line="240" w:lineRule="auto"/>
+    </w:pPr>
+  </w:style>
 </w:styles>
 </file>
 

</xml_diff>